<commit_message>
Syntax, functions and statements lab
</commit_message>
<xml_diff>
--- a/JS Advanced/syntax, functions and statements_lab/01. JS-Advanced-Syntax-Functions-and-Statements-Lab.docx
+++ b/JS Advanced/syntax, functions and statements_lab/01. JS-Advanced-Syntax-Functions-and-Statements-Lab.docx
@@ -1,6 +1,6 @@
 
 <file path=word/document.xml><?xml version="1.0" encoding="utf-8"?>
-<w:document xmlns:wpc="http://schemas.microsoft.com/office/word/2010/wordprocessingCanvas" xmlns:cx="http://schemas.microsoft.com/office/drawing/2014/chartex" xmlns:cx1="http://schemas.microsoft.com/office/drawing/2015/9/8/chartex" xmlns:mc="http://schemas.openxmlformats.org/markup-compatibility/2006" xmlns:o="urn:schemas-microsoft-com:office:office" xmlns:r="http://schemas.openxmlformats.org/officeDocument/2006/relationships" xmlns:m="http://schemas.openxmlformats.org/officeDocument/2006/math" xmlns:v="urn:schemas-microsoft-com:vml" xmlns:wp14="http://schemas.microsoft.com/office/word/2010/wordprocessingDrawing" xmlns:wp="http://schemas.openxmlformats.org/drawingml/2006/wordprocessingDrawing" xmlns:w10="urn:schemas-microsoft-com:office:word" xmlns:w="http://schemas.openxmlformats.org/wordprocessingml/2006/main" xmlns:w14="http://schemas.microsoft.com/office/word/2010/wordml" xmlns:w15="http://schemas.microsoft.com/office/word/2012/wordml" xmlns:w16se="http://schemas.microsoft.com/office/word/2015/wordml/symex" xmlns:wpg="http://schemas.microsoft.com/office/word/2010/wordprocessingGroup" xmlns:wpi="http://schemas.microsoft.com/office/word/2010/wordprocessingInk" xmlns:wne="http://schemas.microsoft.com/office/word/2006/wordml" xmlns:wps="http://schemas.microsoft.com/office/word/2010/wordprocessingShape" mc:Ignorable="w14 w15 w16se wp14">
+<w:document xmlns:wpc="http://schemas.microsoft.com/office/word/2010/wordprocessingCanvas" xmlns:cx="http://schemas.microsoft.com/office/drawing/2014/chartex" xmlns:cx1="http://schemas.microsoft.com/office/drawing/2015/9/8/chartex" xmlns:cx2="http://schemas.microsoft.com/office/drawing/2015/10/21/chartex" xmlns:cx3="http://schemas.microsoft.com/office/drawing/2016/5/9/chartex" xmlns:cx4="http://schemas.microsoft.com/office/drawing/2016/5/10/chartex" xmlns:cx5="http://schemas.microsoft.com/office/drawing/2016/5/11/chartex" xmlns:cx6="http://schemas.microsoft.com/office/drawing/2016/5/12/chartex" xmlns:cx7="http://schemas.microsoft.com/office/drawing/2016/5/13/chartex" xmlns:cx8="http://schemas.microsoft.com/office/drawing/2016/5/14/chartex" xmlns:mc="http://schemas.openxmlformats.org/markup-compatibility/2006" xmlns:aink="http://schemas.microsoft.com/office/drawing/2016/ink" xmlns:am3d="http://schemas.microsoft.com/office/drawing/2017/model3d" xmlns:o="urn:schemas-microsoft-com:office:office" xmlns:r="http://schemas.openxmlformats.org/officeDocument/2006/relationships" xmlns:m="http://schemas.openxmlformats.org/officeDocument/2006/math" xmlns:v="urn:schemas-microsoft-com:vml" xmlns:wp14="http://schemas.microsoft.com/office/word/2010/wordprocessingDrawing" xmlns:wp="http://schemas.openxmlformats.org/drawingml/2006/wordprocessingDrawing" xmlns:w10="urn:schemas-microsoft-com:office:word" xmlns:w="http://schemas.openxmlformats.org/wordprocessingml/2006/main" xmlns:w14="http://schemas.microsoft.com/office/word/2010/wordml" xmlns:w15="http://schemas.microsoft.com/office/word/2012/wordml" xmlns:w16cid="http://schemas.microsoft.com/office/word/2016/wordml/cid" xmlns:w16se="http://schemas.microsoft.com/office/word/2015/wordml/symex" xmlns:wpg="http://schemas.microsoft.com/office/word/2010/wordprocessingGroup" xmlns:wpi="http://schemas.microsoft.com/office/word/2010/wordprocessingInk" xmlns:wne="http://schemas.microsoft.com/office/word/2006/wordml" xmlns:wps="http://schemas.microsoft.com/office/word/2010/wordprocessingShape" mc:Ignorable="w14 w15 w16se w16cid wp14">
   <w:body>
     <w:p>
       <w:pPr>
@@ -9,8 +9,6 @@
           <w:lang w:val="bg-BG"/>
         </w:rPr>
       </w:pPr>
-      <w:bookmarkStart w:id="0" w:name="_GoBack"/>
-      <w:bookmarkEnd w:id="0"/>
       <w:r>
         <w:t xml:space="preserve">Lab: </w:t>
       </w:r>
@@ -2438,6 +2436,7 @@
           <w:noProof/>
           <w:lang w:eastAsia="ja-JP"/>
         </w:rPr>
+        <w:lastRenderedPageBreak/>
         <w:drawing>
           <wp:inline distT="0" distB="0" distL="0" distR="0" wp14:anchorId="26AF29FC" wp14:editId="28EA6F5B">
             <wp:extent cx="2232660" cy="373380"/>
@@ -3664,6 +3663,7 @@
         </w:rPr>
       </w:pPr>
       <w:r>
+        <w:lastRenderedPageBreak/>
         <w:t>Example</w:t>
       </w:r>
     </w:p>
@@ -4625,6 +4625,7 @@
         </w:rPr>
       </w:pPr>
       <w:r>
+        <w:lastRenderedPageBreak/>
         <w:t>Example</w:t>
       </w:r>
     </w:p>
@@ -5681,6 +5682,7 @@
         </w:rPr>
       </w:pPr>
       <w:r>
+        <w:lastRenderedPageBreak/>
         <w:t>Examples</w:t>
       </w:r>
     </w:p>
@@ -7231,6 +7233,7 @@
               <w:jc w:val="center"/>
               <w:rPr>
                 <w:b/>
+                <w:sz w:val="24"/>
               </w:rPr>
             </w:pPr>
           </w:p>
@@ -7246,11 +7249,13 @@
               <w:jc w:val="center"/>
               <w:rPr>
                 <w:b/>
+                <w:sz w:val="24"/>
               </w:rPr>
             </w:pPr>
             <w:r>
               <w:rPr>
                 <w:b/>
+                <w:sz w:val="24"/>
               </w:rPr>
               <w:t>Input</w:t>
             </w:r>
@@ -7376,6 +7381,7 @@
                 <w:rFonts w:ascii="Consolas" w:hAnsi="Consolas"/>
                 <w:bCs/>
                 <w:noProof/>
+                <w:sz w:val="24"/>
               </w:rPr>
             </w:pPr>
           </w:p>
@@ -7391,16 +7397,20 @@
                 <w:rFonts w:ascii="Consolas" w:hAnsi="Consolas"/>
                 <w:bCs/>
                 <w:noProof/>
+                <w:sz w:val="24"/>
               </w:rPr>
             </w:pPr>
+            <w:bookmarkStart w:id="0" w:name="_GoBack"/>
             <w:r>
               <w:rPr>
                 <w:rFonts w:ascii="Consolas" w:hAnsi="Consolas"/>
                 <w:bCs/>
                 <w:noProof/>
+                <w:sz w:val="24"/>
               </w:rPr>
               <w:t>[2, 4, 8, 16]</w:t>
             </w:r>
+            <w:bookmarkEnd w:id="0"/>
           </w:p>
         </w:tc>
         <w:tc>
@@ -7613,6 +7623,7 @@
         </w:rPr>
       </w:pPr>
       <w:r>
+        <w:lastRenderedPageBreak/>
         <w:t>Examples</w:t>
       </w:r>
     </w:p>
@@ -7989,7 +8000,7 @@
 </file>
 
 <file path=word/endnotes.xml><?xml version="1.0" encoding="utf-8"?>
-<w:endnotes xmlns:wpc="http://schemas.microsoft.com/office/word/2010/wordprocessingCanvas" xmlns:cx="http://schemas.microsoft.com/office/drawing/2014/chartex" xmlns:cx1="http://schemas.microsoft.com/office/drawing/2015/9/8/chartex" xmlns:mc="http://schemas.openxmlformats.org/markup-compatibility/2006" xmlns:o="urn:schemas-microsoft-com:office:office" xmlns:r="http://schemas.openxmlformats.org/officeDocument/2006/relationships" xmlns:m="http://schemas.openxmlformats.org/officeDocument/2006/math" xmlns:v="urn:schemas-microsoft-com:vml" xmlns:wp14="http://schemas.microsoft.com/office/word/2010/wordprocessingDrawing" xmlns:wp="http://schemas.openxmlformats.org/drawingml/2006/wordprocessingDrawing" xmlns:w10="urn:schemas-microsoft-com:office:word" xmlns:w="http://schemas.openxmlformats.org/wordprocessingml/2006/main" xmlns:w14="http://schemas.microsoft.com/office/word/2010/wordml" xmlns:w15="http://schemas.microsoft.com/office/word/2012/wordml" xmlns:w16se="http://schemas.microsoft.com/office/word/2015/wordml/symex" xmlns:wpg="http://schemas.microsoft.com/office/word/2010/wordprocessingGroup" xmlns:wpi="http://schemas.microsoft.com/office/word/2010/wordprocessingInk" xmlns:wne="http://schemas.microsoft.com/office/word/2006/wordml" xmlns:wps="http://schemas.microsoft.com/office/word/2010/wordprocessingShape" mc:Ignorable="w14 w15 w16se wp14">
+<w:endnotes xmlns:wpc="http://schemas.microsoft.com/office/word/2010/wordprocessingCanvas" xmlns:cx="http://schemas.microsoft.com/office/drawing/2014/chartex" xmlns:cx1="http://schemas.microsoft.com/office/drawing/2015/9/8/chartex" xmlns:cx2="http://schemas.microsoft.com/office/drawing/2015/10/21/chartex" xmlns:cx3="http://schemas.microsoft.com/office/drawing/2016/5/9/chartex" xmlns:cx4="http://schemas.microsoft.com/office/drawing/2016/5/10/chartex" xmlns:cx5="http://schemas.microsoft.com/office/drawing/2016/5/11/chartex" xmlns:cx6="http://schemas.microsoft.com/office/drawing/2016/5/12/chartex" xmlns:cx7="http://schemas.microsoft.com/office/drawing/2016/5/13/chartex" xmlns:cx8="http://schemas.microsoft.com/office/drawing/2016/5/14/chartex" xmlns:mc="http://schemas.openxmlformats.org/markup-compatibility/2006" xmlns:aink="http://schemas.microsoft.com/office/drawing/2016/ink" xmlns:am3d="http://schemas.microsoft.com/office/drawing/2017/model3d" xmlns:o="urn:schemas-microsoft-com:office:office" xmlns:r="http://schemas.openxmlformats.org/officeDocument/2006/relationships" xmlns:m="http://schemas.openxmlformats.org/officeDocument/2006/math" xmlns:v="urn:schemas-microsoft-com:vml" xmlns:wp14="http://schemas.microsoft.com/office/word/2010/wordprocessingDrawing" xmlns:wp="http://schemas.openxmlformats.org/drawingml/2006/wordprocessingDrawing" xmlns:w10="urn:schemas-microsoft-com:office:word" xmlns:w="http://schemas.openxmlformats.org/wordprocessingml/2006/main" xmlns:w14="http://schemas.microsoft.com/office/word/2010/wordml" xmlns:w15="http://schemas.microsoft.com/office/word/2012/wordml" xmlns:w16cid="http://schemas.microsoft.com/office/word/2016/wordml/cid" xmlns:w16se="http://schemas.microsoft.com/office/word/2015/wordml/symex" xmlns:wpg="http://schemas.microsoft.com/office/word/2010/wordprocessingGroup" xmlns:wpi="http://schemas.microsoft.com/office/word/2010/wordprocessingInk" xmlns:wne="http://schemas.microsoft.com/office/word/2006/wordml" xmlns:wps="http://schemas.microsoft.com/office/word/2010/wordprocessingShape" mc:Ignorable="w14 w15 w16se w16cid wp14">
   <w:endnote w:type="separator" w:id="-1">
     <w:p>
       <w:pPr>
@@ -8014,7 +8025,7 @@
 </file>
 
 <file path=word/footer1.xml><?xml version="1.0" encoding="utf-8"?>
-<w:ftr xmlns:wpc="http://schemas.microsoft.com/office/word/2010/wordprocessingCanvas" xmlns:cx="http://schemas.microsoft.com/office/drawing/2014/chartex" xmlns:cx1="http://schemas.microsoft.com/office/drawing/2015/9/8/chartex" xmlns:mc="http://schemas.openxmlformats.org/markup-compatibility/2006" xmlns:o="urn:schemas-microsoft-com:office:office" xmlns:r="http://schemas.openxmlformats.org/officeDocument/2006/relationships" xmlns:m="http://schemas.openxmlformats.org/officeDocument/2006/math" xmlns:v="urn:schemas-microsoft-com:vml" xmlns:wp14="http://schemas.microsoft.com/office/word/2010/wordprocessingDrawing" xmlns:wp="http://schemas.openxmlformats.org/drawingml/2006/wordprocessingDrawing" xmlns:w10="urn:schemas-microsoft-com:office:word" xmlns:w="http://schemas.openxmlformats.org/wordprocessingml/2006/main" xmlns:w14="http://schemas.microsoft.com/office/word/2010/wordml" xmlns:w15="http://schemas.microsoft.com/office/word/2012/wordml" xmlns:w16se="http://schemas.microsoft.com/office/word/2015/wordml/symex" xmlns:wpg="http://schemas.microsoft.com/office/word/2010/wordprocessingGroup" xmlns:wpi="http://schemas.microsoft.com/office/word/2010/wordprocessingInk" xmlns:wne="http://schemas.microsoft.com/office/word/2006/wordml" xmlns:wps="http://schemas.microsoft.com/office/word/2010/wordprocessingShape" mc:Ignorable="w14 w15 w16se wp14">
+<w:ftr xmlns:wpc="http://schemas.microsoft.com/office/word/2010/wordprocessingCanvas" xmlns:cx="http://schemas.microsoft.com/office/drawing/2014/chartex" xmlns:cx1="http://schemas.microsoft.com/office/drawing/2015/9/8/chartex" xmlns:cx2="http://schemas.microsoft.com/office/drawing/2015/10/21/chartex" xmlns:cx3="http://schemas.microsoft.com/office/drawing/2016/5/9/chartex" xmlns:cx4="http://schemas.microsoft.com/office/drawing/2016/5/10/chartex" xmlns:cx5="http://schemas.microsoft.com/office/drawing/2016/5/11/chartex" xmlns:cx6="http://schemas.microsoft.com/office/drawing/2016/5/12/chartex" xmlns:cx7="http://schemas.microsoft.com/office/drawing/2016/5/13/chartex" xmlns:cx8="http://schemas.microsoft.com/office/drawing/2016/5/14/chartex" xmlns:mc="http://schemas.openxmlformats.org/markup-compatibility/2006" xmlns:aink="http://schemas.microsoft.com/office/drawing/2016/ink" xmlns:am3d="http://schemas.microsoft.com/office/drawing/2017/model3d" xmlns:o="urn:schemas-microsoft-com:office:office" xmlns:r="http://schemas.openxmlformats.org/officeDocument/2006/relationships" xmlns:m="http://schemas.openxmlformats.org/officeDocument/2006/math" xmlns:v="urn:schemas-microsoft-com:vml" xmlns:wp14="http://schemas.microsoft.com/office/word/2010/wordprocessingDrawing" xmlns:wp="http://schemas.openxmlformats.org/drawingml/2006/wordprocessingDrawing" xmlns:w10="urn:schemas-microsoft-com:office:word" xmlns:w="http://schemas.openxmlformats.org/wordprocessingml/2006/main" xmlns:w14="http://schemas.microsoft.com/office/word/2010/wordml" xmlns:w15="http://schemas.microsoft.com/office/word/2012/wordml" xmlns:w16cid="http://schemas.microsoft.com/office/word/2016/wordml/cid" xmlns:w16se="http://schemas.microsoft.com/office/word/2015/wordml/symex" xmlns:wpg="http://schemas.microsoft.com/office/word/2010/wordprocessingGroup" xmlns:wpi="http://schemas.microsoft.com/office/word/2010/wordprocessingInk" xmlns:wne="http://schemas.microsoft.com/office/word/2006/wordml" xmlns:wps="http://schemas.microsoft.com/office/word/2010/wordprocessingShape" mc:Ignorable="w14 w15 w16se w16cid wp14">
   <w:p>
     <w:pPr>
       <w:pStyle w:val="Footer"/>
@@ -8205,12 +8216,21 @@
                             </w:rPr>
                             <w:t xml:space="preserve">© </w:t>
                           </w:r>
+                          <w:proofErr w:type="spellStart"/>
                           <w:r>
                             <w:rPr>
                               <w:sz w:val="17"/>
                               <w:szCs w:val="17"/>
                             </w:rPr>
-                            <w:t xml:space="preserve">SoftUni – </w:t>
+                            <w:t>SoftUni</w:t>
+                          </w:r>
+                          <w:proofErr w:type="spellEnd"/>
+                          <w:r>
+                            <w:rPr>
+                              <w:sz w:val="17"/>
+                              <w:szCs w:val="17"/>
+                            </w:rPr>
+                            <w:t xml:space="preserve"> – </w:t>
                           </w:r>
                           <w:hyperlink r:id="rId1" w:history="1">
                             <w:r>
@@ -8548,7 +8568,7 @@
                                               <a14:useLocalDpi xmlns:a14="http://schemas.microsoft.com/office/drawing/2010/main" val="0"/>
                                             </a:ext>
                                             <a:ext uri="{837473B0-CC2E-450A-ABE3-18F120FF3D39}">
-                                              <a1611:picAttrSrcUrl xmlns:a1611="http://schemas.microsoft.com/office/drawing/2016/11/main" xmlns:w16cid="http://schemas.microsoft.com/office/word/2016/wordml/cid" xmlns:w="http://schemas.openxmlformats.org/wordprocessingml/2006/main" xmlns:w10="urn:schemas-microsoft-com:office:word" xmlns:v="urn:schemas-microsoft-com:vml" xmlns:o="urn:schemas-microsoft-com:office:office" xmlns:am3d="http://schemas.microsoft.com/office/drawing/2017/model3d" xmlns:aink="http://schemas.microsoft.com/office/drawing/2016/ink" xmlns:cx8="http://schemas.microsoft.com/office/drawing/2016/5/14/chartex" xmlns:cx7="http://schemas.microsoft.com/office/drawing/2016/5/13/chartex" xmlns:cx6="http://schemas.microsoft.com/office/drawing/2016/5/12/chartex" xmlns:cx5="http://schemas.microsoft.com/office/drawing/2016/5/11/chartex" xmlns:cx4="http://schemas.microsoft.com/office/drawing/2016/5/10/chartex" xmlns:cx3="http://schemas.microsoft.com/office/drawing/2016/5/9/chartex" xmlns:cx2="http://schemas.microsoft.com/office/drawing/2015/10/21/chartex" xmlns="" r:id="rId9"/>
+                                              <a1611:picAttrSrcUrl xmlns:a1611="http://schemas.microsoft.com/office/drawing/2016/11/main" r:id="rId9"/>
                                             </a:ext>
                                           </a:extLst>
                                         </a:blip>
@@ -8914,12 +8934,21 @@
                       </w:rPr>
                       <w:t xml:space="preserve">© </w:t>
                     </w:r>
+                    <w:proofErr w:type="spellStart"/>
                     <w:r>
                       <w:rPr>
                         <w:sz w:val="17"/>
                         <w:szCs w:val="17"/>
                       </w:rPr>
-                      <w:t xml:space="preserve">SoftUni – </w:t>
+                      <w:t>SoftUni</w:t>
+                    </w:r>
+                    <w:proofErr w:type="spellEnd"/>
+                    <w:r>
+                      <w:rPr>
+                        <w:sz w:val="17"/>
+                        <w:szCs w:val="17"/>
+                      </w:rPr>
+                      <w:t xml:space="preserve"> – </w:t>
                     </w:r>
                     <w:hyperlink r:id="rId20" w:history="1">
                       <w:r>
@@ -9257,7 +9286,7 @@
                                         <a14:useLocalDpi xmlns:a14="http://schemas.microsoft.com/office/drawing/2010/main" val="0"/>
                                       </a:ext>
                                       <a:ext uri="{837473B0-CC2E-450A-ABE3-18F120FF3D39}">
-                                        <a1611:picAttrSrcUrl xmlns:a1611="http://schemas.microsoft.com/office/drawing/2016/11/main" xmlns:w16cid="http://schemas.microsoft.com/office/word/2016/wordml/cid" xmlns:w="http://schemas.openxmlformats.org/wordprocessingml/2006/main" xmlns:w10="urn:schemas-microsoft-com:office:word" xmlns:v="urn:schemas-microsoft-com:vml" xmlns:o="urn:schemas-microsoft-com:office:office" xmlns:am3d="http://schemas.microsoft.com/office/drawing/2017/model3d" xmlns:aink="http://schemas.microsoft.com/office/drawing/2016/ink" xmlns:cx8="http://schemas.microsoft.com/office/drawing/2016/5/14/chartex" xmlns:cx7="http://schemas.microsoft.com/office/drawing/2016/5/13/chartex" xmlns:cx6="http://schemas.microsoft.com/office/drawing/2016/5/12/chartex" xmlns:cx5="http://schemas.microsoft.com/office/drawing/2016/5/11/chartex" xmlns:cx4="http://schemas.microsoft.com/office/drawing/2016/5/10/chartex" xmlns:cx3="http://schemas.microsoft.com/office/drawing/2016/5/9/chartex" xmlns:cx2="http://schemas.microsoft.com/office/drawing/2015/10/21/chartex" xmlns="" r:id="rId9"/>
+                                        <a1611:picAttrSrcUrl xmlns:a1611="http://schemas.microsoft.com/office/drawing/2016/11/main" r:id="rId9"/>
                                       </a:ext>
                                     </a:extLst>
                                   </a:blip>
@@ -9610,7 +9639,7 @@
           <wp:effectExtent l="0" t="0" r="0" b="5715"/>
           <wp:wrapSquare wrapText="bothSides"/>
           <wp:docPr id="1" name="Picture 1">
-            <a:hlinkClick xmlns:a="http://schemas.openxmlformats.org/drawingml/2006/main" r:id="rId20"/>
+            <a:hlinkClick xmlns:a="http://schemas.openxmlformats.org/drawingml/2006/main" r:id="rId1"/>
           </wp:docPr>
           <wp:cNvGraphicFramePr>
             <a:graphicFrameLocks xmlns:a="http://schemas.openxmlformats.org/drawingml/2006/main" noChangeAspect="1"/>
@@ -9732,7 +9761,7 @@
             </wp:anchor>
           </w:drawing>
         </mc:Choice>
-        <mc:Fallback xmlns:w16cid="http://schemas.microsoft.com/office/word/2016/wordml/cid" xmlns:am3d="http://schemas.microsoft.com/office/drawing/2017/model3d" xmlns:aink="http://schemas.microsoft.com/office/drawing/2016/ink" xmlns:cx8="http://schemas.microsoft.com/office/drawing/2016/5/14/chartex" xmlns:cx7="http://schemas.microsoft.com/office/drawing/2016/5/13/chartex" xmlns:cx6="http://schemas.microsoft.com/office/drawing/2016/5/12/chartex" xmlns:cx5="http://schemas.microsoft.com/office/drawing/2016/5/11/chartex" xmlns:cx4="http://schemas.microsoft.com/office/drawing/2016/5/10/chartex" xmlns:cx3="http://schemas.microsoft.com/office/drawing/2016/5/9/chartex" xmlns:cx2="http://schemas.microsoft.com/office/drawing/2015/10/21/chartex">
+        <mc:Fallback>
           <w:pict>
             <v:line w14:anchorId="60BE7D18" id="Straight Connector 19" o:spid="_x0000_s1026" style="position:absolute;flip:y;z-index:251622400;visibility:visible;mso-wrap-style:square;mso-width-percent:0;mso-height-percent:0;mso-wrap-distance-left:9pt;mso-wrap-distance-top:0;mso-wrap-distance-right:9pt;mso-wrap-distance-bottom:0;mso-position-horizontal:absolute;mso-position-horizontal-relative:text;mso-position-vertical:absolute;mso-position-vertical-relative:text;mso-width-percent:0;mso-height-percent:0;mso-width-relative:page;mso-height-relative:page" from="-.1pt,5.2pt" to="520.7pt,5.2pt" o:gfxdata="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" strokecolor="#974706 [1609]" strokeweight="1pt">
               <v:stroke endcap="round"/>
@@ -10025,7 +10054,7 @@
 </file>
 
 <file path=word/footnotes.xml><?xml version="1.0" encoding="utf-8"?>
-<w:footnotes xmlns:wpc="http://schemas.microsoft.com/office/word/2010/wordprocessingCanvas" xmlns:cx="http://schemas.microsoft.com/office/drawing/2014/chartex" xmlns:cx1="http://schemas.microsoft.com/office/drawing/2015/9/8/chartex" xmlns:mc="http://schemas.openxmlformats.org/markup-compatibility/2006" xmlns:o="urn:schemas-microsoft-com:office:office" xmlns:r="http://schemas.openxmlformats.org/officeDocument/2006/relationships" xmlns:m="http://schemas.openxmlformats.org/officeDocument/2006/math" xmlns:v="urn:schemas-microsoft-com:vml" xmlns:wp14="http://schemas.microsoft.com/office/word/2010/wordprocessingDrawing" xmlns:wp="http://schemas.openxmlformats.org/drawingml/2006/wordprocessingDrawing" xmlns:w10="urn:schemas-microsoft-com:office:word" xmlns:w="http://schemas.openxmlformats.org/wordprocessingml/2006/main" xmlns:w14="http://schemas.microsoft.com/office/word/2010/wordml" xmlns:w15="http://schemas.microsoft.com/office/word/2012/wordml" xmlns:w16se="http://schemas.microsoft.com/office/word/2015/wordml/symex" xmlns:wpg="http://schemas.microsoft.com/office/word/2010/wordprocessingGroup" xmlns:wpi="http://schemas.microsoft.com/office/word/2010/wordprocessingInk" xmlns:wne="http://schemas.microsoft.com/office/word/2006/wordml" xmlns:wps="http://schemas.microsoft.com/office/word/2010/wordprocessingShape" mc:Ignorable="w14 w15 w16se wp14">
+<w:footnotes xmlns:wpc="http://schemas.microsoft.com/office/word/2010/wordprocessingCanvas" xmlns:cx="http://schemas.microsoft.com/office/drawing/2014/chartex" xmlns:cx1="http://schemas.microsoft.com/office/drawing/2015/9/8/chartex" xmlns:cx2="http://schemas.microsoft.com/office/drawing/2015/10/21/chartex" xmlns:cx3="http://schemas.microsoft.com/office/drawing/2016/5/9/chartex" xmlns:cx4="http://schemas.microsoft.com/office/drawing/2016/5/10/chartex" xmlns:cx5="http://schemas.microsoft.com/office/drawing/2016/5/11/chartex" xmlns:cx6="http://schemas.microsoft.com/office/drawing/2016/5/12/chartex" xmlns:cx7="http://schemas.microsoft.com/office/drawing/2016/5/13/chartex" xmlns:cx8="http://schemas.microsoft.com/office/drawing/2016/5/14/chartex" xmlns:mc="http://schemas.openxmlformats.org/markup-compatibility/2006" xmlns:aink="http://schemas.microsoft.com/office/drawing/2016/ink" xmlns:am3d="http://schemas.microsoft.com/office/drawing/2017/model3d" xmlns:o="urn:schemas-microsoft-com:office:office" xmlns:r="http://schemas.openxmlformats.org/officeDocument/2006/relationships" xmlns:m="http://schemas.openxmlformats.org/officeDocument/2006/math" xmlns:v="urn:schemas-microsoft-com:vml" xmlns:wp14="http://schemas.microsoft.com/office/word/2010/wordprocessingDrawing" xmlns:wp="http://schemas.openxmlformats.org/drawingml/2006/wordprocessingDrawing" xmlns:w10="urn:schemas-microsoft-com:office:word" xmlns:w="http://schemas.openxmlformats.org/wordprocessingml/2006/main" xmlns:w14="http://schemas.microsoft.com/office/word/2010/wordml" xmlns:w15="http://schemas.microsoft.com/office/word/2012/wordml" xmlns:w16cid="http://schemas.microsoft.com/office/word/2016/wordml/cid" xmlns:w16se="http://schemas.microsoft.com/office/word/2015/wordml/symex" xmlns:wpg="http://schemas.microsoft.com/office/word/2010/wordprocessingGroup" xmlns:wpi="http://schemas.microsoft.com/office/word/2010/wordprocessingInk" xmlns:wne="http://schemas.microsoft.com/office/word/2006/wordml" xmlns:wps="http://schemas.microsoft.com/office/word/2010/wordprocessingShape" mc:Ignorable="w14 w15 w16se w16cid wp14">
   <w:footnote w:type="separator" w:id="-1">
     <w:p>
       <w:pPr>
@@ -10050,7 +10079,7 @@
 </file>
 
 <file path=word/header1.xml><?xml version="1.0" encoding="utf-8"?>
-<w:hdr xmlns:wpc="http://schemas.microsoft.com/office/word/2010/wordprocessingCanvas" xmlns:cx="http://schemas.microsoft.com/office/drawing/2014/chartex" xmlns:cx1="http://schemas.microsoft.com/office/drawing/2015/9/8/chartex" xmlns:mc="http://schemas.openxmlformats.org/markup-compatibility/2006" xmlns:o="urn:schemas-microsoft-com:office:office" xmlns:r="http://schemas.openxmlformats.org/officeDocument/2006/relationships" xmlns:m="http://schemas.openxmlformats.org/officeDocument/2006/math" xmlns:v="urn:schemas-microsoft-com:vml" xmlns:wp14="http://schemas.microsoft.com/office/word/2010/wordprocessingDrawing" xmlns:wp="http://schemas.openxmlformats.org/drawingml/2006/wordprocessingDrawing" xmlns:w10="urn:schemas-microsoft-com:office:word" xmlns:w="http://schemas.openxmlformats.org/wordprocessingml/2006/main" xmlns:w14="http://schemas.microsoft.com/office/word/2010/wordml" xmlns:w15="http://schemas.microsoft.com/office/word/2012/wordml" xmlns:w16se="http://schemas.microsoft.com/office/word/2015/wordml/symex" xmlns:wpg="http://schemas.microsoft.com/office/word/2010/wordprocessingGroup" xmlns:wpi="http://schemas.microsoft.com/office/word/2010/wordprocessingInk" xmlns:wne="http://schemas.microsoft.com/office/word/2006/wordml" xmlns:wps="http://schemas.microsoft.com/office/word/2010/wordprocessingShape" mc:Ignorable="w14 w15 w16se wp14">
+<w:hdr xmlns:wpc="http://schemas.microsoft.com/office/word/2010/wordprocessingCanvas" xmlns:cx="http://schemas.microsoft.com/office/drawing/2014/chartex" xmlns:cx1="http://schemas.microsoft.com/office/drawing/2015/9/8/chartex" xmlns:cx2="http://schemas.microsoft.com/office/drawing/2015/10/21/chartex" xmlns:cx3="http://schemas.microsoft.com/office/drawing/2016/5/9/chartex" xmlns:cx4="http://schemas.microsoft.com/office/drawing/2016/5/10/chartex" xmlns:cx5="http://schemas.microsoft.com/office/drawing/2016/5/11/chartex" xmlns:cx6="http://schemas.microsoft.com/office/drawing/2016/5/12/chartex" xmlns:cx7="http://schemas.microsoft.com/office/drawing/2016/5/13/chartex" xmlns:cx8="http://schemas.microsoft.com/office/drawing/2016/5/14/chartex" xmlns:mc="http://schemas.openxmlformats.org/markup-compatibility/2006" xmlns:aink="http://schemas.microsoft.com/office/drawing/2016/ink" xmlns:am3d="http://schemas.microsoft.com/office/drawing/2017/model3d" xmlns:o="urn:schemas-microsoft-com:office:office" xmlns:r="http://schemas.openxmlformats.org/officeDocument/2006/relationships" xmlns:m="http://schemas.openxmlformats.org/officeDocument/2006/math" xmlns:v="urn:schemas-microsoft-com:vml" xmlns:wp14="http://schemas.microsoft.com/office/word/2010/wordprocessingDrawing" xmlns:wp="http://schemas.openxmlformats.org/drawingml/2006/wordprocessingDrawing" xmlns:w10="urn:schemas-microsoft-com:office:word" xmlns:w="http://schemas.openxmlformats.org/wordprocessingml/2006/main" xmlns:w14="http://schemas.microsoft.com/office/word/2010/wordml" xmlns:w15="http://schemas.microsoft.com/office/word/2012/wordml" xmlns:w16cid="http://schemas.microsoft.com/office/word/2016/wordml/cid" xmlns:w16se="http://schemas.microsoft.com/office/word/2015/wordml/symex" xmlns:wpg="http://schemas.microsoft.com/office/word/2010/wordprocessingGroup" xmlns:wpi="http://schemas.microsoft.com/office/word/2010/wordprocessingInk" xmlns:wne="http://schemas.microsoft.com/office/word/2006/wordml" xmlns:wps="http://schemas.microsoft.com/office/word/2010/wordprocessingShape" mc:Ignorable="w14 w15 w16se w16cid wp14">
   <w:p>
     <w:pPr>
       <w:pStyle w:val="Header"/>
@@ -10061,7 +10090,7 @@
 </file>
 
 <file path=word/numbering.xml><?xml version="1.0" encoding="utf-8"?>
-<w:numbering xmlns:wpc="http://schemas.microsoft.com/office/word/2010/wordprocessingCanvas" xmlns:cx="http://schemas.microsoft.com/office/drawing/2014/chartex" xmlns:cx1="http://schemas.microsoft.com/office/drawing/2015/9/8/chartex" xmlns:mc="http://schemas.openxmlformats.org/markup-compatibility/2006" xmlns:o="urn:schemas-microsoft-com:office:office" xmlns:r="http://schemas.openxmlformats.org/officeDocument/2006/relationships" xmlns:m="http://schemas.openxmlformats.org/officeDocument/2006/math" xmlns:v="urn:schemas-microsoft-com:vml" xmlns:wp14="http://schemas.microsoft.com/office/word/2010/wordprocessingDrawing" xmlns:wp="http://schemas.openxmlformats.org/drawingml/2006/wordprocessingDrawing" xmlns:w10="urn:schemas-microsoft-com:office:word" xmlns:w="http://schemas.openxmlformats.org/wordprocessingml/2006/main" xmlns:w14="http://schemas.microsoft.com/office/word/2010/wordml" xmlns:w15="http://schemas.microsoft.com/office/word/2012/wordml" xmlns:w16se="http://schemas.microsoft.com/office/word/2015/wordml/symex" xmlns:wpg="http://schemas.microsoft.com/office/word/2010/wordprocessingGroup" xmlns:wpi="http://schemas.microsoft.com/office/word/2010/wordprocessingInk" xmlns:wne="http://schemas.microsoft.com/office/word/2006/wordml" xmlns:wps="http://schemas.microsoft.com/office/word/2010/wordprocessingShape" mc:Ignorable="w14 w15 w16se wp14">
+<w:numbering xmlns:wpc="http://schemas.microsoft.com/office/word/2010/wordprocessingCanvas" xmlns:cx="http://schemas.microsoft.com/office/drawing/2014/chartex" xmlns:cx1="http://schemas.microsoft.com/office/drawing/2015/9/8/chartex" xmlns:cx2="http://schemas.microsoft.com/office/drawing/2015/10/21/chartex" xmlns:cx3="http://schemas.microsoft.com/office/drawing/2016/5/9/chartex" xmlns:cx4="http://schemas.microsoft.com/office/drawing/2016/5/10/chartex" xmlns:cx5="http://schemas.microsoft.com/office/drawing/2016/5/11/chartex" xmlns:cx6="http://schemas.microsoft.com/office/drawing/2016/5/12/chartex" xmlns:cx7="http://schemas.microsoft.com/office/drawing/2016/5/13/chartex" xmlns:cx8="http://schemas.microsoft.com/office/drawing/2016/5/14/chartex" xmlns:mc="http://schemas.openxmlformats.org/markup-compatibility/2006" xmlns:aink="http://schemas.microsoft.com/office/drawing/2016/ink" xmlns:am3d="http://schemas.microsoft.com/office/drawing/2017/model3d" xmlns:o="urn:schemas-microsoft-com:office:office" xmlns:r="http://schemas.openxmlformats.org/officeDocument/2006/relationships" xmlns:m="http://schemas.openxmlformats.org/officeDocument/2006/math" xmlns:v="urn:schemas-microsoft-com:vml" xmlns:wp14="http://schemas.microsoft.com/office/word/2010/wordprocessingDrawing" xmlns:wp="http://schemas.openxmlformats.org/drawingml/2006/wordprocessingDrawing" xmlns:w10="urn:schemas-microsoft-com:office:word" xmlns:w="http://schemas.openxmlformats.org/wordprocessingml/2006/main" xmlns:w14="http://schemas.microsoft.com/office/word/2010/wordml" xmlns:w15="http://schemas.microsoft.com/office/word/2012/wordml" xmlns:w16cid="http://schemas.microsoft.com/office/word/2016/wordml/cid" xmlns:w16se="http://schemas.microsoft.com/office/word/2015/wordml/symex" xmlns:wpg="http://schemas.microsoft.com/office/word/2010/wordprocessingGroup" xmlns:wpi="http://schemas.microsoft.com/office/word/2010/wordprocessingInk" xmlns:wne="http://schemas.microsoft.com/office/word/2006/wordml" xmlns:wps="http://schemas.microsoft.com/office/word/2010/wordprocessingShape" mc:Ignorable="w14 w15 w16se w16cid wp14">
   <w:abstractNum w:abstractNumId="0" w15:restartNumberingAfterBreak="0">
     <w:nsid w:val="04E60920"/>
     <w:multiLevelType w:val="hybridMultilevel"/>
@@ -12368,7 +12397,6 @@
     <w:lvl w:ilvl="0" w:tplc="16E6D124">
       <w:start w:val="1"/>
       <w:numFmt w:val="decimal"/>
-      <w:pStyle w:val="Heading2"/>
       <w:lvlText w:val="%1."/>
       <w:lvlJc w:val="left"/>
       <w:pPr>
@@ -15068,7 +15096,7 @@
 </file>
 
 <file path=word/styles.xml><?xml version="1.0" encoding="utf-8"?>
-<w:styles xmlns:mc="http://schemas.openxmlformats.org/markup-compatibility/2006" xmlns:r="http://schemas.openxmlformats.org/officeDocument/2006/relationships" xmlns:w="http://schemas.openxmlformats.org/wordprocessingml/2006/main" xmlns:w14="http://schemas.microsoft.com/office/word/2010/wordml" xmlns:w15="http://schemas.microsoft.com/office/word/2012/wordml" xmlns:w16se="http://schemas.microsoft.com/office/word/2015/wordml/symex" mc:Ignorable="w14 w15 w16se">
+<w:styles xmlns:mc="http://schemas.openxmlformats.org/markup-compatibility/2006" xmlns:r="http://schemas.openxmlformats.org/officeDocument/2006/relationships" xmlns:w="http://schemas.openxmlformats.org/wordprocessingml/2006/main" xmlns:w14="http://schemas.microsoft.com/office/word/2010/wordml" xmlns:w15="http://schemas.microsoft.com/office/word/2012/wordml" xmlns:w16cid="http://schemas.microsoft.com/office/word/2016/wordml/cid" xmlns:w16se="http://schemas.microsoft.com/office/word/2015/wordml/symex" mc:Ignorable="w14 w15 w16se w16cid">
   <w:docDefaults>
     <w:rPrDefault>
       <w:rPr>
@@ -15084,7 +15112,7 @@
       </w:pPr>
     </w:pPrDefault>
   </w:docDefaults>
-  <w:latentStyles w:defLockedState="0" w:defUIPriority="99" w:defSemiHidden="0" w:defUnhideWhenUsed="0" w:defQFormat="0" w:count="371">
+  <w:latentStyles w:defLockedState="0" w:defUIPriority="99" w:defSemiHidden="0" w:defUnhideWhenUsed="0" w:defQFormat="0" w:count="375">
     <w:lsdException w:name="Normal" w:uiPriority="0" w:qFormat="1"/>
     <w:lsdException w:name="heading 1" w:uiPriority="9" w:qFormat="1"/>
     <w:lsdException w:name="heading 2" w:semiHidden="1" w:uiPriority="9" w:unhideWhenUsed="1" w:qFormat="1"/>
@@ -15190,7 +15218,6 @@
     <w:lsdException w:name="HTML Sample" w:semiHidden="1" w:unhideWhenUsed="1"/>
     <w:lsdException w:name="HTML Typewriter" w:semiHidden="1" w:unhideWhenUsed="1"/>
     <w:lsdException w:name="HTML Variable" w:semiHidden="1" w:unhideWhenUsed="1"/>
-    <w:lsdException w:name="Normal Table" w:semiHidden="1" w:unhideWhenUsed="1"/>
     <w:lsdException w:name="annotation subject" w:semiHidden="1" w:unhideWhenUsed="1"/>
     <w:lsdException w:name="No List" w:semiHidden="1" w:unhideWhenUsed="1"/>
     <w:lsdException w:name="Outline List 1" w:semiHidden="1" w:unhideWhenUsed="1"/>
@@ -15234,10 +15261,8 @@
     <w:lsdException w:name="Table Elegant" w:semiHidden="1" w:unhideWhenUsed="1"/>
     <w:lsdException w:name="Table Professional" w:semiHidden="1" w:unhideWhenUsed="1"/>
     <w:lsdException w:name="Table Subtle 1" w:semiHidden="1" w:unhideWhenUsed="1"/>
-    <w:lsdException w:name="Table Subtle 2" w:semiHidden="1" w:unhideWhenUsed="1"/>
     <w:lsdException w:name="Table Web 1" w:semiHidden="1" w:unhideWhenUsed="1"/>
     <w:lsdException w:name="Table Web 2" w:semiHidden="1" w:unhideWhenUsed="1"/>
-    <w:lsdException w:name="Table Web 3" w:semiHidden="1" w:unhideWhenUsed="1"/>
     <w:lsdException w:name="Balloon Text" w:semiHidden="1" w:unhideWhenUsed="1"/>
     <w:lsdException w:name="Table Grid" w:uiPriority="59"/>
     <w:lsdException w:name="Table Theme" w:semiHidden="1" w:unhideWhenUsed="1"/>
@@ -15456,6 +15481,10 @@
     <w:lsdException w:name="List Table 5 Dark Accent 6" w:uiPriority="50"/>
     <w:lsdException w:name="List Table 6 Colorful Accent 6" w:uiPriority="51"/>
     <w:lsdException w:name="List Table 7 Colorful Accent 6" w:uiPriority="52"/>
+    <w:lsdException w:name="Mention" w:semiHidden="1" w:unhideWhenUsed="1"/>
+    <w:lsdException w:name="Smart Hyperlink" w:semiHidden="1" w:unhideWhenUsed="1"/>
+    <w:lsdException w:name="Hashtag" w:semiHidden="1" w:unhideWhenUsed="1"/>
+    <w:lsdException w:name="Unresolved Mention" w:semiHidden="1" w:unhideWhenUsed="1"/>
   </w:latentStyles>
   <w:style w:type="paragraph" w:default="1" w:styleId="Normal">
     <w:name w:val="Normal"/>
@@ -15893,8 +15922,8 @@
       <w:u w:val="single"/>
     </w:rPr>
   </w:style>
-  <w:style w:type="character" w:customStyle="1" w:styleId="UnresolvedMention">
-    <w:name w:val="Unresolved Mention"/>
+  <w:style w:type="character" w:customStyle="1" w:styleId="UnresolvedMention1">
+    <w:name w:val="Unresolved Mention1"/>
     <w:basedOn w:val="DefaultParagraphFont"/>
     <w:uiPriority w:val="99"/>
     <w:semiHidden/>
@@ -16257,7 +16286,7 @@
 </file>
 
 <file path=customXml/itemProps1.xml><?xml version="1.0" encoding="utf-8"?>
-<ds:datastoreItem xmlns:ds="http://schemas.openxmlformats.org/officeDocument/2006/customXml" ds:itemID="{2D993EF1-664C-4022-AEFF-A9C304EF8C7C}">
+<ds:datastoreItem xmlns:ds="http://schemas.openxmlformats.org/officeDocument/2006/customXml" ds:itemID="{C7AC1457-15E1-45B4-9884-9BBE78510B55}">
   <ds:schemaRefs>
     <ds:schemaRef ds:uri="http://schemas.openxmlformats.org/officeDocument/2006/bibliography"/>
   </ds:schemaRefs>

</xml_diff>